<commit_message>
Up to Lecture 6
</commit_message>
<xml_diff>
--- a/MobileComputingNotebook.docx
+++ b/MobileComputingNotebook.docx
@@ -61,14 +61,6 @@
         </w:rPr>
         <w:t>Intstructor’s Name: Sir Haq Nawaz</w:t>
       </w:r>
-    </w:p>
-    <w:p>
-      <w:pPr>
-        <w:rPr>
-          <w:sz w:val="28"/>
-          <w:szCs w:val="28"/>
-        </w:rPr>
-      </w:pPr>
     </w:p>
     <w:p>
       <w:pPr>
@@ -274,21 +266,21 @@
           <w:sz w:val="28"/>
           <w:szCs w:val="28"/>
         </w:rPr>
+        <w:t xml:space="preserve">Path to clone a repository </w:t>
+      </w:r>
+    </w:p>
+    <w:p>
+      <w:pPr>
+        <w:rPr>
+          <w:sz w:val="28"/>
+          <w:szCs w:val="28"/>
+        </w:rPr>
+      </w:pPr>
+      <w:r>
+        <w:rPr>
+          <w:noProof/>
+        </w:rPr>
         <w:lastRenderedPageBreak/>
-        <w:t xml:space="preserve">Path to clone a repository </w:t>
-      </w:r>
-    </w:p>
-    <w:p>
-      <w:pPr>
-        <w:rPr>
-          <w:sz w:val="28"/>
-          <w:szCs w:val="28"/>
-        </w:rPr>
-      </w:pPr>
-      <w:r>
-        <w:rPr>
-          <w:noProof/>
-        </w:rPr>
         <w:drawing>
           <wp:inline distT="0" distB="0" distL="0" distR="0" wp14:anchorId="159E56F5" wp14:editId="767AC3E7">
             <wp:extent cx="3371850" cy="1028700"/>
@@ -1324,25 +1316,7 @@
           <w:sz w:val="28"/>
           <w:szCs w:val="28"/>
         </w:rPr>
-        <w:t xml:space="preserve">                        </w:t>
-      </w:r>
-      <w:r>
-        <w:rPr>
-          <w:b/>
-          <w:bCs/>
-          <w:sz w:val="28"/>
-          <w:szCs w:val="28"/>
-        </w:rPr>
-        <w:t>3 March</w:t>
-      </w:r>
-      <w:r>
-        <w:rPr>
-          <w:b/>
-          <w:bCs/>
-          <w:sz w:val="28"/>
-          <w:szCs w:val="28"/>
-        </w:rPr>
-        <w:t>,2021   Wednesday</w:t>
+        <w:t xml:space="preserve">                        3 March,2021   Wednesday</w:t>
       </w:r>
     </w:p>
     <w:p>
@@ -1646,13 +1620,61 @@
           <w:szCs w:val="28"/>
         </w:rPr>
       </w:pPr>
+    </w:p>
+    <w:p>
+      <w:pPr>
+        <w:rPr>
+          <w:sz w:val="28"/>
+          <w:szCs w:val="28"/>
+        </w:rPr>
+      </w:pPr>
+    </w:p>
+    <w:p>
+      <w:pPr>
+        <w:rPr>
+          <w:sz w:val="28"/>
+          <w:szCs w:val="28"/>
+        </w:rPr>
+      </w:pPr>
+    </w:p>
+    <w:p>
+      <w:pPr>
+        <w:rPr>
+          <w:sz w:val="28"/>
+          <w:szCs w:val="28"/>
+        </w:rPr>
+      </w:pPr>
+    </w:p>
+    <w:p>
+      <w:pPr>
+        <w:rPr>
+          <w:sz w:val="28"/>
+          <w:szCs w:val="28"/>
+        </w:rPr>
+      </w:pPr>
+    </w:p>
+    <w:p>
+      <w:pPr>
+        <w:rPr>
+          <w:sz w:val="28"/>
+          <w:szCs w:val="28"/>
+        </w:rPr>
+      </w:pPr>
+    </w:p>
+    <w:p>
+      <w:pPr>
+        <w:rPr>
+          <w:sz w:val="28"/>
+          <w:szCs w:val="28"/>
+        </w:rPr>
+      </w:pPr>
       <w:r>
         <w:rPr>
           <w:noProof/>
         </w:rPr>
         <w:lastRenderedPageBreak/>
         <w:drawing>
-          <wp:inline distT="0" distB="0" distL="0" distR="0" wp14:anchorId="526E1338" wp14:editId="63E43045">
+          <wp:inline distT="0" distB="0" distL="0" distR="0" wp14:anchorId="526E1338" wp14:editId="0C9A92C1">
             <wp:extent cx="2590800" cy="5372100"/>
             <wp:effectExtent l="0" t="0" r="0" b="0"/>
             <wp:docPr id="21" name="Picture 21"/>
@@ -1667,7 +1689,13 @@
                     <pic:cNvPicPr/>
                   </pic:nvPicPr>
                   <pic:blipFill>
-                    <a:blip r:embed="rId22"/>
+                    <a:blip r:embed="rId22">
+                      <a:extLst>
+                        <a:ext uri="{28A0092B-C50C-407E-A947-70E740481C1C}">
+                          <a14:useLocalDpi xmlns:a14="http://schemas.microsoft.com/office/drawing/2010/main" val="0"/>
+                        </a:ext>
+                      </a:extLst>
+                    </a:blip>
                     <a:stretch>
                       <a:fillRect/>
                     </a:stretch>
@@ -1676,6 +1704,1126 @@
                     <a:xfrm>
                       <a:off x="0" y="0"/>
                       <a:ext cx="2590800" cy="5372100"/>
+                    </a:xfrm>
+                    <a:prstGeom prst="rect">
+                      <a:avLst/>
+                    </a:prstGeom>
+                  </pic:spPr>
+                </pic:pic>
+              </a:graphicData>
+            </a:graphic>
+          </wp:inline>
+        </w:drawing>
+      </w:r>
+    </w:p>
+    <w:p>
+      <w:pPr>
+        <w:pBdr>
+          <w:bottom w:val="dashed" w:sz="4" w:space="1" w:color="auto"/>
+        </w:pBdr>
+        <w:rPr>
+          <w:sz w:val="28"/>
+          <w:szCs w:val="28"/>
+        </w:rPr>
+      </w:pPr>
+    </w:p>
+    <w:p>
+      <w:pPr>
+        <w:rPr>
+          <w:b/>
+          <w:bCs/>
+          <w:sz w:val="28"/>
+          <w:szCs w:val="28"/>
+        </w:rPr>
+      </w:pPr>
+      <w:r>
+        <w:rPr>
+          <w:b/>
+          <w:bCs/>
+          <w:sz w:val="28"/>
+          <w:szCs w:val="28"/>
+          <w:u w:val="single"/>
+        </w:rPr>
+        <w:t xml:space="preserve">Lecture </w:t>
+      </w:r>
+      <w:r>
+        <w:rPr>
+          <w:b/>
+          <w:bCs/>
+          <w:sz w:val="28"/>
+          <w:szCs w:val="28"/>
+          <w:u w:val="single"/>
+        </w:rPr>
+        <w:t>5</w:t>
+      </w:r>
+      <w:r>
+        <w:rPr>
+          <w:b/>
+          <w:bCs/>
+          <w:sz w:val="28"/>
+          <w:szCs w:val="28"/>
+        </w:rPr>
+        <w:t xml:space="preserve">                        8 March,2021   Wednesday</w:t>
+      </w:r>
+    </w:p>
+    <w:p>
+      <w:pPr>
+        <w:rPr>
+          <w:sz w:val="28"/>
+          <w:szCs w:val="28"/>
+        </w:rPr>
+      </w:pPr>
+      <w:r>
+        <w:rPr>
+          <w:sz w:val="28"/>
+          <w:szCs w:val="28"/>
+        </w:rPr>
+        <w:t>Topic: Layouts</w:t>
+      </w:r>
+    </w:p>
+    <w:p>
+      <w:pPr>
+        <w:rPr>
+          <w:sz w:val="28"/>
+          <w:szCs w:val="28"/>
+        </w:rPr>
+      </w:pPr>
+      <w:r>
+        <w:rPr>
+          <w:sz w:val="28"/>
+          <w:szCs w:val="28"/>
+        </w:rPr>
+        <w:t>Practice on Android Studio</w:t>
+      </w:r>
+    </w:p>
+    <w:p>
+      <w:pPr>
+        <w:rPr>
+          <w:sz w:val="28"/>
+          <w:szCs w:val="28"/>
+        </w:rPr>
+      </w:pPr>
+    </w:p>
+    <w:p>
+      <w:pPr>
+        <w:rPr>
+          <w:b/>
+          <w:bCs/>
+          <w:sz w:val="28"/>
+          <w:szCs w:val="28"/>
+        </w:rPr>
+      </w:pPr>
+      <w:r>
+        <w:rPr>
+          <w:b/>
+          <w:bCs/>
+          <w:sz w:val="28"/>
+          <w:szCs w:val="28"/>
+        </w:rPr>
+        <w:t>Linear Layout</w:t>
+      </w:r>
+    </w:p>
+    <w:p>
+      <w:pPr>
+        <w:rPr>
+          <w:b/>
+          <w:bCs/>
+          <w:sz w:val="28"/>
+          <w:szCs w:val="28"/>
+        </w:rPr>
+      </w:pPr>
+      <w:r>
+        <w:rPr>
+          <w:noProof/>
+        </w:rPr>
+        <w:lastRenderedPageBreak/>
+        <w:drawing>
+          <wp:inline distT="0" distB="0" distL="0" distR="0" wp14:anchorId="56732137" wp14:editId="19CE1BCA">
+            <wp:extent cx="3990975" cy="1543050"/>
+            <wp:effectExtent l="0" t="0" r="9525" b="0"/>
+            <wp:docPr id="16" name="Picture 16"/>
+            <wp:cNvGraphicFramePr>
+              <a:graphicFrameLocks xmlns:a="http://schemas.openxmlformats.org/drawingml/2006/main" noChangeAspect="1"/>
+            </wp:cNvGraphicFramePr>
+            <a:graphic xmlns:a="http://schemas.openxmlformats.org/drawingml/2006/main">
+              <a:graphicData uri="http://schemas.openxmlformats.org/drawingml/2006/picture">
+                <pic:pic xmlns:pic="http://schemas.openxmlformats.org/drawingml/2006/picture">
+                  <pic:nvPicPr>
+                    <pic:cNvPr id="1" name=""/>
+                    <pic:cNvPicPr/>
+                  </pic:nvPicPr>
+                  <pic:blipFill>
+                    <a:blip r:embed="rId23"/>
+                    <a:stretch>
+                      <a:fillRect/>
+                    </a:stretch>
+                  </pic:blipFill>
+                  <pic:spPr>
+                    <a:xfrm>
+                      <a:off x="0" y="0"/>
+                      <a:ext cx="3990975" cy="1543050"/>
+                    </a:xfrm>
+                    <a:prstGeom prst="rect">
+                      <a:avLst/>
+                    </a:prstGeom>
+                  </pic:spPr>
+                </pic:pic>
+              </a:graphicData>
+            </a:graphic>
+          </wp:inline>
+        </w:drawing>
+      </w:r>
+    </w:p>
+    <w:p>
+      <w:pPr>
+        <w:rPr>
+          <w:b/>
+          <w:bCs/>
+          <w:sz w:val="28"/>
+          <w:szCs w:val="28"/>
+        </w:rPr>
+      </w:pPr>
+      <w:r>
+        <w:rPr>
+          <w:b/>
+          <w:bCs/>
+          <w:sz w:val="28"/>
+          <w:szCs w:val="28"/>
+        </w:rPr>
+        <w:t>Emulator</w:t>
+      </w:r>
+    </w:p>
+    <w:p>
+      <w:pPr>
+        <w:rPr>
+          <w:b/>
+          <w:bCs/>
+          <w:sz w:val="28"/>
+          <w:szCs w:val="28"/>
+        </w:rPr>
+      </w:pPr>
+      <w:r>
+        <w:rPr>
+          <w:noProof/>
+        </w:rPr>
+        <w:drawing>
+          <wp:inline distT="0" distB="0" distL="0" distR="0" wp14:anchorId="58006A71" wp14:editId="23005D2D">
+            <wp:extent cx="2543175" cy="1876425"/>
+            <wp:effectExtent l="0" t="0" r="9525" b="9525"/>
+            <wp:docPr id="19" name="Picture 19"/>
+            <wp:cNvGraphicFramePr>
+              <a:graphicFrameLocks xmlns:a="http://schemas.openxmlformats.org/drawingml/2006/main" noChangeAspect="1"/>
+            </wp:cNvGraphicFramePr>
+            <a:graphic xmlns:a="http://schemas.openxmlformats.org/drawingml/2006/main">
+              <a:graphicData uri="http://schemas.openxmlformats.org/drawingml/2006/picture">
+                <pic:pic xmlns:pic="http://schemas.openxmlformats.org/drawingml/2006/picture">
+                  <pic:nvPicPr>
+                    <pic:cNvPr id="1" name=""/>
+                    <pic:cNvPicPr/>
+                  </pic:nvPicPr>
+                  <pic:blipFill>
+                    <a:blip r:embed="rId24"/>
+                    <a:stretch>
+                      <a:fillRect/>
+                    </a:stretch>
+                  </pic:blipFill>
+                  <pic:spPr>
+                    <a:xfrm>
+                      <a:off x="0" y="0"/>
+                      <a:ext cx="2543175" cy="1876425"/>
+                    </a:xfrm>
+                    <a:prstGeom prst="rect">
+                      <a:avLst/>
+                    </a:prstGeom>
+                  </pic:spPr>
+                </pic:pic>
+              </a:graphicData>
+            </a:graphic>
+          </wp:inline>
+        </w:drawing>
+      </w:r>
+    </w:p>
+    <w:p>
+      <w:pPr>
+        <w:rPr>
+          <w:b/>
+          <w:bCs/>
+          <w:sz w:val="28"/>
+          <w:szCs w:val="28"/>
+        </w:rPr>
+      </w:pPr>
+      <w:r>
+        <w:rPr>
+          <w:b/>
+          <w:bCs/>
+          <w:sz w:val="28"/>
+          <w:szCs w:val="28"/>
+        </w:rPr>
+        <w:t>Adding Image</w:t>
+      </w:r>
+    </w:p>
+    <w:p>
+      <w:pPr>
+        <w:rPr>
+          <w:b/>
+          <w:bCs/>
+          <w:sz w:val="28"/>
+          <w:szCs w:val="28"/>
+        </w:rPr>
+      </w:pPr>
+      <w:r>
+        <w:rPr>
+          <w:noProof/>
+        </w:rPr>
+        <w:drawing>
+          <wp:inline distT="0" distB="0" distL="0" distR="0" wp14:anchorId="0AA70613" wp14:editId="44A0BEE0">
+            <wp:extent cx="2695575" cy="3457575"/>
+            <wp:effectExtent l="0" t="0" r="9525" b="9525"/>
+            <wp:docPr id="22" name="Picture 22"/>
+            <wp:cNvGraphicFramePr>
+              <a:graphicFrameLocks xmlns:a="http://schemas.openxmlformats.org/drawingml/2006/main" noChangeAspect="1"/>
+            </wp:cNvGraphicFramePr>
+            <a:graphic xmlns:a="http://schemas.openxmlformats.org/drawingml/2006/main">
+              <a:graphicData uri="http://schemas.openxmlformats.org/drawingml/2006/picture">
+                <pic:pic xmlns:pic="http://schemas.openxmlformats.org/drawingml/2006/picture">
+                  <pic:nvPicPr>
+                    <pic:cNvPr id="1" name=""/>
+                    <pic:cNvPicPr/>
+                  </pic:nvPicPr>
+                  <pic:blipFill>
+                    <a:blip r:embed="rId25"/>
+                    <a:stretch>
+                      <a:fillRect/>
+                    </a:stretch>
+                  </pic:blipFill>
+                  <pic:spPr>
+                    <a:xfrm>
+                      <a:off x="0" y="0"/>
+                      <a:ext cx="2695575" cy="3457575"/>
+                    </a:xfrm>
+                    <a:prstGeom prst="rect">
+                      <a:avLst/>
+                    </a:prstGeom>
+                  </pic:spPr>
+                </pic:pic>
+              </a:graphicData>
+            </a:graphic>
+          </wp:inline>
+        </w:drawing>
+      </w:r>
+    </w:p>
+    <w:p>
+      <w:pPr>
+        <w:rPr>
+          <w:b/>
+          <w:bCs/>
+          <w:sz w:val="28"/>
+          <w:szCs w:val="28"/>
+        </w:rPr>
+      </w:pPr>
+    </w:p>
+    <w:p>
+      <w:pPr>
+        <w:rPr>
+          <w:b/>
+          <w:bCs/>
+          <w:sz w:val="28"/>
+          <w:szCs w:val="28"/>
+        </w:rPr>
+      </w:pPr>
+      <w:r>
+        <w:rPr>
+          <w:b/>
+          <w:bCs/>
+          <w:sz w:val="28"/>
+          <w:szCs w:val="28"/>
+        </w:rPr>
+        <w:lastRenderedPageBreak/>
+        <w:t>Code Work</w:t>
+      </w:r>
+    </w:p>
+    <w:p>
+      <w:pPr>
+        <w:rPr>
+          <w:b/>
+          <w:bCs/>
+          <w:sz w:val="28"/>
+          <w:szCs w:val="28"/>
+        </w:rPr>
+      </w:pPr>
+      <w:r>
+        <w:rPr>
+          <w:noProof/>
+        </w:rPr>
+        <w:drawing>
+          <wp:inline distT="0" distB="0" distL="0" distR="0" wp14:anchorId="10001036" wp14:editId="6D7A9000">
+            <wp:extent cx="2552700" cy="5267325"/>
+            <wp:effectExtent l="0" t="0" r="0" b="9525"/>
+            <wp:docPr id="23" name="Picture 23"/>
+            <wp:cNvGraphicFramePr>
+              <a:graphicFrameLocks xmlns:a="http://schemas.openxmlformats.org/drawingml/2006/main" noChangeAspect="1"/>
+            </wp:cNvGraphicFramePr>
+            <a:graphic xmlns:a="http://schemas.openxmlformats.org/drawingml/2006/main">
+              <a:graphicData uri="http://schemas.openxmlformats.org/drawingml/2006/picture">
+                <pic:pic xmlns:pic="http://schemas.openxmlformats.org/drawingml/2006/picture">
+                  <pic:nvPicPr>
+                    <pic:cNvPr id="1" name=""/>
+                    <pic:cNvPicPr/>
+                  </pic:nvPicPr>
+                  <pic:blipFill>
+                    <a:blip r:embed="rId26"/>
+                    <a:stretch>
+                      <a:fillRect/>
+                    </a:stretch>
+                  </pic:blipFill>
+                  <pic:spPr>
+                    <a:xfrm>
+                      <a:off x="0" y="0"/>
+                      <a:ext cx="2552700" cy="5267325"/>
+                    </a:xfrm>
+                    <a:prstGeom prst="rect">
+                      <a:avLst/>
+                    </a:prstGeom>
+                  </pic:spPr>
+                </pic:pic>
+              </a:graphicData>
+            </a:graphic>
+          </wp:inline>
+        </w:drawing>
+      </w:r>
+    </w:p>
+    <w:p>
+      <w:pPr>
+        <w:rPr>
+          <w:sz w:val="28"/>
+          <w:szCs w:val="28"/>
+        </w:rPr>
+      </w:pPr>
+      <w:r>
+        <w:rPr>
+          <w:sz w:val="28"/>
+          <w:szCs w:val="28"/>
+        </w:rPr>
+        <w:t>After clicking button</w:t>
+      </w:r>
+    </w:p>
+    <w:p>
+      <w:pPr>
+        <w:rPr>
+          <w:sz w:val="28"/>
+          <w:szCs w:val="28"/>
+        </w:rPr>
+      </w:pPr>
+      <w:r>
+        <w:rPr>
+          <w:noProof/>
+        </w:rPr>
+        <w:lastRenderedPageBreak/>
+        <w:drawing>
+          <wp:inline distT="0" distB="0" distL="0" distR="0" wp14:anchorId="6887B337" wp14:editId="38F33034">
+            <wp:extent cx="3295650" cy="5572125"/>
+            <wp:effectExtent l="0" t="0" r="0" b="9525"/>
+            <wp:docPr id="24" name="Picture 24"/>
+            <wp:cNvGraphicFramePr>
+              <a:graphicFrameLocks xmlns:a="http://schemas.openxmlformats.org/drawingml/2006/main" noChangeAspect="1"/>
+            </wp:cNvGraphicFramePr>
+            <a:graphic xmlns:a="http://schemas.openxmlformats.org/drawingml/2006/main">
+              <a:graphicData uri="http://schemas.openxmlformats.org/drawingml/2006/picture">
+                <pic:pic xmlns:pic="http://schemas.openxmlformats.org/drawingml/2006/picture">
+                  <pic:nvPicPr>
+                    <pic:cNvPr id="1" name=""/>
+                    <pic:cNvPicPr/>
+                  </pic:nvPicPr>
+                  <pic:blipFill>
+                    <a:blip r:embed="rId27"/>
+                    <a:stretch>
+                      <a:fillRect/>
+                    </a:stretch>
+                  </pic:blipFill>
+                  <pic:spPr>
+                    <a:xfrm>
+                      <a:off x="0" y="0"/>
+                      <a:ext cx="3295650" cy="5572125"/>
+                    </a:xfrm>
+                    <a:prstGeom prst="rect">
+                      <a:avLst/>
+                    </a:prstGeom>
+                  </pic:spPr>
+                </pic:pic>
+              </a:graphicData>
+            </a:graphic>
+          </wp:inline>
+        </w:drawing>
+      </w:r>
+    </w:p>
+    <w:p>
+      <w:pPr>
+        <w:rPr>
+          <w:sz w:val="28"/>
+          <w:szCs w:val="28"/>
+        </w:rPr>
+      </w:pPr>
+      <w:r>
+        <w:rPr>
+          <w:sz w:val="28"/>
+          <w:szCs w:val="28"/>
+        </w:rPr>
+        <w:t>Code for this:</w:t>
+      </w:r>
+    </w:p>
+    <w:p>
+      <w:pPr>
+        <w:rPr>
+          <w:sz w:val="28"/>
+          <w:szCs w:val="28"/>
+        </w:rPr>
+      </w:pPr>
+      <w:r>
+        <w:rPr>
+          <w:noProof/>
+        </w:rPr>
+        <w:lastRenderedPageBreak/>
+        <w:drawing>
+          <wp:inline distT="0" distB="0" distL="0" distR="0" wp14:anchorId="7A620AC5" wp14:editId="1E442BE4">
+            <wp:extent cx="4610100" cy="3457575"/>
+            <wp:effectExtent l="0" t="0" r="0" b="9525"/>
+            <wp:docPr id="25" name="Picture 25"/>
+            <wp:cNvGraphicFramePr>
+              <a:graphicFrameLocks xmlns:a="http://schemas.openxmlformats.org/drawingml/2006/main" noChangeAspect="1"/>
+            </wp:cNvGraphicFramePr>
+            <a:graphic xmlns:a="http://schemas.openxmlformats.org/drawingml/2006/main">
+              <a:graphicData uri="http://schemas.openxmlformats.org/drawingml/2006/picture">
+                <pic:pic xmlns:pic="http://schemas.openxmlformats.org/drawingml/2006/picture">
+                  <pic:nvPicPr>
+                    <pic:cNvPr id="1" name=""/>
+                    <pic:cNvPicPr/>
+                  </pic:nvPicPr>
+                  <pic:blipFill>
+                    <a:blip r:embed="rId28"/>
+                    <a:stretch>
+                      <a:fillRect/>
+                    </a:stretch>
+                  </pic:blipFill>
+                  <pic:spPr>
+                    <a:xfrm>
+                      <a:off x="0" y="0"/>
+                      <a:ext cx="4610100" cy="3457575"/>
+                    </a:xfrm>
+                    <a:prstGeom prst="rect">
+                      <a:avLst/>
+                    </a:prstGeom>
+                  </pic:spPr>
+                </pic:pic>
+              </a:graphicData>
+            </a:graphic>
+          </wp:inline>
+        </w:drawing>
+      </w:r>
+    </w:p>
+    <w:p>
+      <w:pPr>
+        <w:pBdr>
+          <w:bottom w:val="dashed" w:sz="4" w:space="1" w:color="auto"/>
+        </w:pBdr>
+        <w:rPr>
+          <w:sz w:val="28"/>
+          <w:szCs w:val="28"/>
+        </w:rPr>
+      </w:pPr>
+    </w:p>
+    <w:p>
+      <w:pPr>
+        <w:rPr>
+          <w:b/>
+          <w:bCs/>
+          <w:sz w:val="28"/>
+          <w:szCs w:val="28"/>
+        </w:rPr>
+      </w:pPr>
+      <w:r>
+        <w:rPr>
+          <w:b/>
+          <w:bCs/>
+          <w:sz w:val="28"/>
+          <w:szCs w:val="28"/>
+          <w:u w:val="single"/>
+        </w:rPr>
+        <w:t xml:space="preserve">Lecture </w:t>
+      </w:r>
+      <w:r>
+        <w:rPr>
+          <w:b/>
+          <w:bCs/>
+          <w:sz w:val="28"/>
+          <w:szCs w:val="28"/>
+          <w:u w:val="single"/>
+        </w:rPr>
+        <w:t>6</w:t>
+      </w:r>
+      <w:r>
+        <w:rPr>
+          <w:b/>
+          <w:bCs/>
+          <w:sz w:val="28"/>
+          <w:szCs w:val="28"/>
+        </w:rPr>
+        <w:t xml:space="preserve">                        </w:t>
+      </w:r>
+      <w:r>
+        <w:rPr>
+          <w:b/>
+          <w:bCs/>
+          <w:sz w:val="28"/>
+          <w:szCs w:val="28"/>
+        </w:rPr>
+        <w:t>10</w:t>
+      </w:r>
+      <w:r>
+        <w:rPr>
+          <w:b/>
+          <w:bCs/>
+          <w:sz w:val="28"/>
+          <w:szCs w:val="28"/>
+        </w:rPr>
+        <w:t xml:space="preserve"> March,2021   Wednesday</w:t>
+      </w:r>
+    </w:p>
+    <w:p>
+      <w:pPr>
+        <w:rPr>
+          <w:sz w:val="28"/>
+          <w:szCs w:val="28"/>
+        </w:rPr>
+      </w:pPr>
+      <w:r>
+        <w:rPr>
+          <w:sz w:val="28"/>
+          <w:szCs w:val="28"/>
+        </w:rPr>
+        <w:t>Class Tasks</w:t>
+      </w:r>
+    </w:p>
+    <w:p>
+      <w:pPr>
+        <w:rPr>
+          <w:sz w:val="28"/>
+          <w:szCs w:val="28"/>
+        </w:rPr>
+      </w:pPr>
+      <w:r>
+        <w:rPr>
+          <w:sz w:val="28"/>
+          <w:szCs w:val="28"/>
+        </w:rPr>
+        <w:t>Move from main activity 1 to main activity</w:t>
+      </w:r>
+      <w:r>
+        <w:rPr>
+          <w:noProof/>
+        </w:rPr>
+        <w:drawing>
+          <wp:inline distT="0" distB="0" distL="0" distR="0" wp14:anchorId="1142BC61" wp14:editId="3C7CF027">
+            <wp:extent cx="5943600" cy="1870075"/>
+            <wp:effectExtent l="0" t="0" r="0" b="0"/>
+            <wp:docPr id="32" name="Picture 32"/>
+            <wp:cNvGraphicFramePr>
+              <a:graphicFrameLocks xmlns:a="http://schemas.openxmlformats.org/drawingml/2006/main" noChangeAspect="1"/>
+            </wp:cNvGraphicFramePr>
+            <a:graphic xmlns:a="http://schemas.openxmlformats.org/drawingml/2006/main">
+              <a:graphicData uri="http://schemas.openxmlformats.org/drawingml/2006/picture">
+                <pic:pic xmlns:pic="http://schemas.openxmlformats.org/drawingml/2006/picture">
+                  <pic:nvPicPr>
+                    <pic:cNvPr id="1" name=""/>
+                    <pic:cNvPicPr/>
+                  </pic:nvPicPr>
+                  <pic:blipFill>
+                    <a:blip r:embed="rId29"/>
+                    <a:stretch>
+                      <a:fillRect/>
+                    </a:stretch>
+                  </pic:blipFill>
+                  <pic:spPr>
+                    <a:xfrm>
+                      <a:off x="0" y="0"/>
+                      <a:ext cx="5943600" cy="1870075"/>
+                    </a:xfrm>
+                    <a:prstGeom prst="rect">
+                      <a:avLst/>
+                    </a:prstGeom>
+                  </pic:spPr>
+                </pic:pic>
+              </a:graphicData>
+            </a:graphic>
+          </wp:inline>
+        </w:drawing>
+      </w:r>
+      <w:r>
+        <w:rPr>
+          <w:sz w:val="28"/>
+          <w:szCs w:val="28"/>
+        </w:rPr>
+        <w:t>image of activity 1:</w:t>
+      </w:r>
+    </w:p>
+    <w:p>
+      <w:pPr>
+        <w:rPr>
+          <w:sz w:val="28"/>
+          <w:szCs w:val="28"/>
+        </w:rPr>
+      </w:pPr>
+    </w:p>
+    <w:p>
+      <w:pPr>
+        <w:rPr>
+          <w:sz w:val="28"/>
+          <w:szCs w:val="28"/>
+        </w:rPr>
+      </w:pPr>
+      <w:r>
+        <w:rPr>
+          <w:noProof/>
+        </w:rPr>
+        <w:lastRenderedPageBreak/>
+        <w:drawing>
+          <wp:inline distT="0" distB="0" distL="0" distR="0" wp14:anchorId="5C0842CD" wp14:editId="43F792AE">
+            <wp:extent cx="3228975" cy="5514975"/>
+            <wp:effectExtent l="0" t="0" r="9525" b="9525"/>
+            <wp:docPr id="34" name="Picture 34"/>
+            <wp:cNvGraphicFramePr>
+              <a:graphicFrameLocks xmlns:a="http://schemas.openxmlformats.org/drawingml/2006/main" noChangeAspect="1"/>
+            </wp:cNvGraphicFramePr>
+            <a:graphic xmlns:a="http://schemas.openxmlformats.org/drawingml/2006/main">
+              <a:graphicData uri="http://schemas.openxmlformats.org/drawingml/2006/picture">
+                <pic:pic xmlns:pic="http://schemas.openxmlformats.org/drawingml/2006/picture">
+                  <pic:nvPicPr>
+                    <pic:cNvPr id="1" name=""/>
+                    <pic:cNvPicPr/>
+                  </pic:nvPicPr>
+                  <pic:blipFill>
+                    <a:blip r:embed="rId30"/>
+                    <a:stretch>
+                      <a:fillRect/>
+                    </a:stretch>
+                  </pic:blipFill>
+                  <pic:spPr>
+                    <a:xfrm>
+                      <a:off x="0" y="0"/>
+                      <a:ext cx="3228975" cy="5514975"/>
+                    </a:xfrm>
+                    <a:prstGeom prst="rect">
+                      <a:avLst/>
+                    </a:prstGeom>
+                  </pic:spPr>
+                </pic:pic>
+              </a:graphicData>
+            </a:graphic>
+          </wp:inline>
+        </w:drawing>
+      </w:r>
+    </w:p>
+    <w:p>
+      <w:pPr>
+        <w:rPr>
+          <w:sz w:val="28"/>
+          <w:szCs w:val="28"/>
+        </w:rPr>
+      </w:pPr>
+    </w:p>
+    <w:p>
+      <w:pPr>
+        <w:rPr>
+          <w:sz w:val="28"/>
+          <w:szCs w:val="28"/>
+        </w:rPr>
+      </w:pPr>
+      <w:r>
+        <w:rPr>
+          <w:sz w:val="28"/>
+          <w:szCs w:val="28"/>
+        </w:rPr>
+        <w:t>View of Main activity</w:t>
+      </w:r>
+      <w:r>
+        <w:rPr>
+          <w:sz w:val="28"/>
+          <w:szCs w:val="28"/>
+        </w:rPr>
+        <w:t>2</w:t>
+      </w:r>
+      <w:r>
+        <w:rPr>
+          <w:sz w:val="28"/>
+          <w:szCs w:val="28"/>
+        </w:rPr>
+        <w:t xml:space="preserve"> is:</w:t>
+      </w:r>
+    </w:p>
+    <w:p>
+      <w:pPr>
+        <w:rPr>
+          <w:sz w:val="28"/>
+          <w:szCs w:val="28"/>
+        </w:rPr>
+      </w:pPr>
+      <w:r>
+        <w:rPr>
+          <w:noProof/>
+        </w:rPr>
+        <w:lastRenderedPageBreak/>
+        <w:drawing>
+          <wp:inline distT="0" distB="0" distL="0" distR="0" wp14:anchorId="591CF5AE" wp14:editId="470A06A1">
+            <wp:extent cx="2428875" cy="2638425"/>
+            <wp:effectExtent l="0" t="0" r="9525" b="9525"/>
+            <wp:docPr id="26" name="Picture 26"/>
+            <wp:cNvGraphicFramePr>
+              <a:graphicFrameLocks xmlns:a="http://schemas.openxmlformats.org/drawingml/2006/main" noChangeAspect="1"/>
+            </wp:cNvGraphicFramePr>
+            <a:graphic xmlns:a="http://schemas.openxmlformats.org/drawingml/2006/main">
+              <a:graphicData uri="http://schemas.openxmlformats.org/drawingml/2006/picture">
+                <pic:pic xmlns:pic="http://schemas.openxmlformats.org/drawingml/2006/picture">
+                  <pic:nvPicPr>
+                    <pic:cNvPr id="1" name=""/>
+                    <pic:cNvPicPr/>
+                  </pic:nvPicPr>
+                  <pic:blipFill>
+                    <a:blip r:embed="rId31"/>
+                    <a:stretch>
+                      <a:fillRect/>
+                    </a:stretch>
+                  </pic:blipFill>
+                  <pic:spPr>
+                    <a:xfrm>
+                      <a:off x="0" y="0"/>
+                      <a:ext cx="2428875" cy="2638425"/>
+                    </a:xfrm>
+                    <a:prstGeom prst="rect">
+                      <a:avLst/>
+                    </a:prstGeom>
+                  </pic:spPr>
+                </pic:pic>
+              </a:graphicData>
+            </a:graphic>
+          </wp:inline>
+        </w:drawing>
+      </w:r>
+    </w:p>
+    <w:p>
+      <w:pPr>
+        <w:rPr>
+          <w:b/>
+          <w:bCs/>
+          <w:sz w:val="28"/>
+          <w:szCs w:val="28"/>
+        </w:rPr>
+      </w:pPr>
+      <w:r>
+        <w:rPr>
+          <w:b/>
+          <w:bCs/>
+          <w:sz w:val="28"/>
+          <w:szCs w:val="28"/>
+        </w:rPr>
+        <w:t>Implicit</w:t>
+      </w:r>
+      <w:r>
+        <w:rPr>
+          <w:b/>
+          <w:bCs/>
+          <w:sz w:val="28"/>
+          <w:szCs w:val="28"/>
+        </w:rPr>
+        <w:t xml:space="preserve"> intent</w:t>
+      </w:r>
+      <w:r>
+        <w:rPr>
+          <w:b/>
+          <w:bCs/>
+          <w:sz w:val="28"/>
+          <w:szCs w:val="28"/>
+        </w:rPr>
+        <w:t>s</w:t>
+      </w:r>
+      <w:r>
+        <w:rPr>
+          <w:b/>
+          <w:bCs/>
+          <w:sz w:val="28"/>
+          <w:szCs w:val="28"/>
+        </w:rPr>
+        <w:t>:</w:t>
+      </w:r>
+    </w:p>
+    <w:p>
+      <w:pPr>
+        <w:rPr>
+          <w:sz w:val="28"/>
+          <w:szCs w:val="28"/>
+        </w:rPr>
+      </w:pPr>
+      <w:r>
+        <w:rPr>
+          <w:sz w:val="28"/>
+          <w:szCs w:val="28"/>
+        </w:rPr>
+        <w:t>Code for call intent in mainActivity</w:t>
+      </w:r>
+      <w:r>
+        <w:rPr>
+          <w:sz w:val="28"/>
+          <w:szCs w:val="28"/>
+        </w:rPr>
+        <w:t>2</w:t>
+      </w:r>
+      <w:r>
+        <w:rPr>
+          <w:sz w:val="28"/>
+          <w:szCs w:val="28"/>
+        </w:rPr>
+        <w:t>.java</w:t>
+      </w:r>
+    </w:p>
+    <w:p>
+      <w:pPr>
+        <w:rPr>
+          <w:sz w:val="28"/>
+          <w:szCs w:val="28"/>
+        </w:rPr>
+      </w:pPr>
+      <w:r>
+        <w:rPr>
+          <w:noProof/>
+        </w:rPr>
+        <w:drawing>
+          <wp:inline distT="0" distB="0" distL="0" distR="0" wp14:anchorId="5F58A95C" wp14:editId="67662A34">
+            <wp:extent cx="4114800" cy="1114425"/>
+            <wp:effectExtent l="0" t="0" r="0" b="9525"/>
+            <wp:docPr id="27" name="Picture 27"/>
+            <wp:cNvGraphicFramePr>
+              <a:graphicFrameLocks xmlns:a="http://schemas.openxmlformats.org/drawingml/2006/main" noChangeAspect="1"/>
+            </wp:cNvGraphicFramePr>
+            <a:graphic xmlns:a="http://schemas.openxmlformats.org/drawingml/2006/main">
+              <a:graphicData uri="http://schemas.openxmlformats.org/drawingml/2006/picture">
+                <pic:pic xmlns:pic="http://schemas.openxmlformats.org/drawingml/2006/picture">
+                  <pic:nvPicPr>
+                    <pic:cNvPr id="1" name=""/>
+                    <pic:cNvPicPr/>
+                  </pic:nvPicPr>
+                  <pic:blipFill>
+                    <a:blip r:embed="rId32"/>
+                    <a:stretch>
+                      <a:fillRect/>
+                    </a:stretch>
+                  </pic:blipFill>
+                  <pic:spPr>
+                    <a:xfrm>
+                      <a:off x="0" y="0"/>
+                      <a:ext cx="4114800" cy="1114425"/>
+                    </a:xfrm>
+                    <a:prstGeom prst="rect">
+                      <a:avLst/>
+                    </a:prstGeom>
+                  </pic:spPr>
+                </pic:pic>
+              </a:graphicData>
+            </a:graphic>
+          </wp:inline>
+        </w:drawing>
+      </w:r>
+    </w:p>
+    <w:p>
+      <w:pPr>
+        <w:rPr>
+          <w:sz w:val="28"/>
+          <w:szCs w:val="28"/>
+        </w:rPr>
+      </w:pPr>
+      <w:r>
+        <w:rPr>
+          <w:sz w:val="28"/>
+          <w:szCs w:val="28"/>
+        </w:rPr>
+        <w:t>View of Call intent</w:t>
+      </w:r>
+    </w:p>
+    <w:p>
+      <w:pPr>
+        <w:rPr>
+          <w:sz w:val="28"/>
+          <w:szCs w:val="28"/>
+        </w:rPr>
+      </w:pPr>
+      <w:r>
+        <w:rPr>
+          <w:noProof/>
+        </w:rPr>
+        <w:lastRenderedPageBreak/>
+        <w:drawing>
+          <wp:inline distT="0" distB="0" distL="0" distR="0" wp14:anchorId="7B0B5C43" wp14:editId="7DDF5EDD">
+            <wp:extent cx="2305050" cy="4772025"/>
+            <wp:effectExtent l="0" t="0" r="0" b="9525"/>
+            <wp:docPr id="28" name="Picture 28"/>
+            <wp:cNvGraphicFramePr>
+              <a:graphicFrameLocks xmlns:a="http://schemas.openxmlformats.org/drawingml/2006/main" noChangeAspect="1"/>
+            </wp:cNvGraphicFramePr>
+            <a:graphic xmlns:a="http://schemas.openxmlformats.org/drawingml/2006/main">
+              <a:graphicData uri="http://schemas.openxmlformats.org/drawingml/2006/picture">
+                <pic:pic xmlns:pic="http://schemas.openxmlformats.org/drawingml/2006/picture">
+                  <pic:nvPicPr>
+                    <pic:cNvPr id="1" name=""/>
+                    <pic:cNvPicPr/>
+                  </pic:nvPicPr>
+                  <pic:blipFill>
+                    <a:blip r:embed="rId33"/>
+                    <a:stretch>
+                      <a:fillRect/>
+                    </a:stretch>
+                  </pic:blipFill>
+                  <pic:spPr>
+                    <a:xfrm>
+                      <a:off x="0" y="0"/>
+                      <a:ext cx="2305050" cy="4772025"/>
+                    </a:xfrm>
+                    <a:prstGeom prst="rect">
+                      <a:avLst/>
+                    </a:prstGeom>
+                  </pic:spPr>
+                </pic:pic>
+              </a:graphicData>
+            </a:graphic>
+          </wp:inline>
+        </w:drawing>
+      </w:r>
+    </w:p>
+    <w:p>
+      <w:pPr>
+        <w:rPr>
+          <w:sz w:val="28"/>
+          <w:szCs w:val="28"/>
+        </w:rPr>
+      </w:pPr>
+      <w:r>
+        <w:rPr>
+          <w:sz w:val="28"/>
+          <w:szCs w:val="28"/>
+        </w:rPr>
+        <w:t>Code for website intent in main activity</w:t>
+      </w:r>
+      <w:r>
+        <w:rPr>
+          <w:sz w:val="28"/>
+          <w:szCs w:val="28"/>
+        </w:rPr>
+        <w:t>2</w:t>
+      </w:r>
+      <w:r>
+        <w:rPr>
+          <w:sz w:val="28"/>
+          <w:szCs w:val="28"/>
+        </w:rPr>
+        <w:t>.java</w:t>
+      </w:r>
+    </w:p>
+    <w:p>
+      <w:pPr>
+        <w:rPr>
+          <w:sz w:val="28"/>
+          <w:szCs w:val="28"/>
+        </w:rPr>
+      </w:pPr>
+      <w:r>
+        <w:rPr>
+          <w:noProof/>
+        </w:rPr>
+        <w:drawing>
+          <wp:inline distT="0" distB="0" distL="0" distR="0" wp14:anchorId="7E1281B0" wp14:editId="27063A85">
+            <wp:extent cx="3895725" cy="942975"/>
+            <wp:effectExtent l="0" t="0" r="9525" b="9525"/>
+            <wp:docPr id="29" name="Picture 29"/>
+            <wp:cNvGraphicFramePr>
+              <a:graphicFrameLocks xmlns:a="http://schemas.openxmlformats.org/drawingml/2006/main" noChangeAspect="1"/>
+            </wp:cNvGraphicFramePr>
+            <a:graphic xmlns:a="http://schemas.openxmlformats.org/drawingml/2006/main">
+              <a:graphicData uri="http://schemas.openxmlformats.org/drawingml/2006/picture">
+                <pic:pic xmlns:pic="http://schemas.openxmlformats.org/drawingml/2006/picture">
+                  <pic:nvPicPr>
+                    <pic:cNvPr id="1" name=""/>
+                    <pic:cNvPicPr/>
+                  </pic:nvPicPr>
+                  <pic:blipFill>
+                    <a:blip r:embed="rId34"/>
+                    <a:stretch>
+                      <a:fillRect/>
+                    </a:stretch>
+                  </pic:blipFill>
+                  <pic:spPr>
+                    <a:xfrm>
+                      <a:off x="0" y="0"/>
+                      <a:ext cx="3895725" cy="942975"/>
+                    </a:xfrm>
+                    <a:prstGeom prst="rect">
+                      <a:avLst/>
+                    </a:prstGeom>
+                  </pic:spPr>
+                </pic:pic>
+              </a:graphicData>
+            </a:graphic>
+          </wp:inline>
+        </w:drawing>
+      </w:r>
+    </w:p>
+    <w:p>
+      <w:pPr>
+        <w:rPr>
+          <w:sz w:val="28"/>
+          <w:szCs w:val="28"/>
+        </w:rPr>
+      </w:pPr>
+      <w:r>
+        <w:rPr>
+          <w:sz w:val="28"/>
+          <w:szCs w:val="28"/>
+        </w:rPr>
+        <w:t>View of website Intent</w:t>
+      </w:r>
+    </w:p>
+    <w:p>
+      <w:pPr>
+        <w:rPr>
+          <w:sz w:val="28"/>
+          <w:szCs w:val="28"/>
+        </w:rPr>
+      </w:pPr>
+      <w:r>
+        <w:rPr>
+          <w:noProof/>
+        </w:rPr>
+        <w:lastRenderedPageBreak/>
+        <w:drawing>
+          <wp:inline distT="0" distB="0" distL="0" distR="0" wp14:anchorId="27CC9392" wp14:editId="6E460075">
+            <wp:extent cx="2390775" cy="4895850"/>
+            <wp:effectExtent l="0" t="0" r="9525" b="0"/>
+            <wp:docPr id="30" name="Picture 30"/>
+            <wp:cNvGraphicFramePr>
+              <a:graphicFrameLocks xmlns:a="http://schemas.openxmlformats.org/drawingml/2006/main" noChangeAspect="1"/>
+            </wp:cNvGraphicFramePr>
+            <a:graphic xmlns:a="http://schemas.openxmlformats.org/drawingml/2006/main">
+              <a:graphicData uri="http://schemas.openxmlformats.org/drawingml/2006/picture">
+                <pic:pic xmlns:pic="http://schemas.openxmlformats.org/drawingml/2006/picture">
+                  <pic:nvPicPr>
+                    <pic:cNvPr id="1" name=""/>
+                    <pic:cNvPicPr/>
+                  </pic:nvPicPr>
+                  <pic:blipFill>
+                    <a:blip r:embed="rId35"/>
+                    <a:stretch>
+                      <a:fillRect/>
+                    </a:stretch>
+                  </pic:blipFill>
+                  <pic:spPr>
+                    <a:xfrm>
+                      <a:off x="0" y="0"/>
+                      <a:ext cx="2390775" cy="4895850"/>
                     </a:xfrm>
                     <a:prstGeom prst="rect">
                       <a:avLst/>

</xml_diff>